<commit_message>
Modified GDD + Production Plan
GDD Watermark added + Icons 
Production Plan added and changed info in Scheduling
</commit_message>
<xml_diff>
--- a/Documentation/00_GameVision/03_ProductionPlan/Omni_ProductionPlan_V3.1.docx
+++ b/Documentation/00_GameVision/03_ProductionPlan/Omni_ProductionPlan_V3.1.docx
@@ -1,6 +1,6 @@
 
 <file path=word/document.xml><?xml version="1.0" encoding="utf-8"?>
-<w:document xmlns:wpc="http://schemas.microsoft.com/office/word/2010/wordprocessingCanvas" xmlns:cx="http://schemas.microsoft.com/office/drawing/2014/chartex" xmlns:cx1="http://schemas.microsoft.com/office/drawing/2015/9/8/chartex" xmlns:cx2="http://schemas.microsoft.com/office/drawing/2015/10/21/chartex" xmlns:cx3="http://schemas.microsoft.com/office/drawing/2016/5/9/chartex" xmlns:cx4="http://schemas.microsoft.com/office/drawing/2016/5/10/chartex" xmlns:cx5="http://schemas.microsoft.com/office/drawing/2016/5/11/chartex" xmlns:cx6="http://schemas.microsoft.com/office/drawing/2016/5/12/chartex" xmlns:cx7="http://schemas.microsoft.com/office/drawing/2016/5/13/chartex" xmlns:cx8="http://schemas.microsoft.com/office/drawing/2016/5/14/chartex" xmlns:mc="http://schemas.openxmlformats.org/markup-compatibility/2006" xmlns:aink="http://schemas.microsoft.com/office/drawing/2016/ink" xmlns:am3d="http://schemas.microsoft.com/office/drawing/2017/model3d" xmlns:o="urn:schemas-microsoft-com:office:office" xmlns:r="http://schemas.openxmlformats.org/officeDocument/2006/relationships" xmlns:m="http://schemas.openxmlformats.org/officeDocument/2006/math" xmlns:v="urn:schemas-microsoft-com:vml" xmlns:wp14="http://schemas.microsoft.com/office/word/2010/wordprocessingDrawing" xmlns:wp="http://schemas.openxmlformats.org/drawingml/2006/wordprocessingDrawing" xmlns:w10="urn:schemas-microsoft-com:office:word" xmlns:w="http://schemas.openxmlformats.org/wordprocessingml/2006/main" xmlns:w14="http://schemas.microsoft.com/office/word/2010/wordml" xmlns:w15="http://schemas.microsoft.com/office/word/2012/wordml" xmlns:w16cid="http://schemas.microsoft.com/office/word/2016/wordml/cid" xmlns:w16se="http://schemas.microsoft.com/office/word/2015/wordml/symex" xmlns:wpg="http://schemas.microsoft.com/office/word/2010/wordprocessingGroup" xmlns:wpi="http://schemas.microsoft.com/office/word/2010/wordprocessingInk" xmlns:wne="http://schemas.microsoft.com/office/word/2006/wordml" xmlns:wps="http://schemas.microsoft.com/office/word/2010/wordprocessingShape" mc:Ignorable="w14 w15 w16se w16cid wp14">
+<w:document xmlns:wpc="http://schemas.microsoft.com/office/word/2010/wordprocessingCanvas" xmlns:cx="http://schemas.microsoft.com/office/drawing/2014/chartex" xmlns:cx1="http://schemas.microsoft.com/office/drawing/2015/9/8/chartex" xmlns:cx2="http://schemas.microsoft.com/office/drawing/2015/10/21/chartex" xmlns:cx3="http://schemas.microsoft.com/office/drawing/2016/5/9/chartex" xmlns:cx4="http://schemas.microsoft.com/office/drawing/2016/5/10/chartex" xmlns:cx5="http://schemas.microsoft.com/office/drawing/2016/5/11/chartex" xmlns:cx6="http://schemas.microsoft.com/office/drawing/2016/5/12/chartex" xmlns:cx7="http://schemas.microsoft.com/office/drawing/2016/5/13/chartex" xmlns:cx8="http://schemas.microsoft.com/office/drawing/2016/5/14/chartex" xmlns:mc="http://schemas.openxmlformats.org/markup-compatibility/2006" xmlns:aink="http://schemas.microsoft.com/office/drawing/2016/ink" xmlns:am3d="http://schemas.microsoft.com/office/drawing/2017/model3d" xmlns:o="urn:schemas-microsoft-com:office:office" xmlns:r="http://schemas.openxmlformats.org/officeDocument/2006/relationships" xmlns:m="http://schemas.openxmlformats.org/officeDocument/2006/math" xmlns:v="urn:schemas-microsoft-com:vml" xmlns:wp14="http://schemas.microsoft.com/office/word/2010/wordprocessingDrawing" xmlns:wp="http://schemas.openxmlformats.org/drawingml/2006/wordprocessingDrawing" xmlns:w10="urn:schemas-microsoft-com:office:word" xmlns:w="http://schemas.openxmlformats.org/wordprocessingml/2006/main" xmlns:w14="http://schemas.microsoft.com/office/word/2010/wordml" xmlns:w15="http://schemas.microsoft.com/office/word/2012/wordml" xmlns:w16cex="http://schemas.microsoft.com/office/word/2018/wordml/cex" xmlns:w16cid="http://schemas.microsoft.com/office/word/2016/wordml/cid" xmlns:w16="http://schemas.microsoft.com/office/word/2018/wordml" xmlns:w16se="http://schemas.microsoft.com/office/word/2015/wordml/symex" xmlns:wpg="http://schemas.microsoft.com/office/word/2010/wordprocessingGroup" xmlns:wpi="http://schemas.microsoft.com/office/word/2010/wordprocessingInk" xmlns:wne="http://schemas.microsoft.com/office/word/2006/wordml" xmlns:wps="http://schemas.microsoft.com/office/word/2010/wordprocessingShape" mc:Ignorable="w14 w15 w16se w16cid w16 w16cex wp14">
   <w:body>
     <w:sdt>
       <w:sdtPr>
@@ -269,7 +269,7 @@
                   </wp:anchor>
                 </w:drawing>
               </mc:Choice>
-              <mc:Fallback xmlns:w16="http://schemas.microsoft.com/office/word/2018/wordml" xmlns:w16cex="http://schemas.microsoft.com/office/word/2018/wordml/cex">
+              <mc:Fallback>
                 <w:pict>
                   <v:group w14:anchorId="0BA4EE58" id="Group 149" o:spid="_x0000_s1026" style="position:absolute;margin-left:0;margin-top:0;width:8in;height:95.7pt;z-index:251664384;mso-width-percent:941;mso-height-percent:121;mso-top-percent:23;mso-position-horizontal:center;mso-position-horizontal-relative:page;mso-position-vertical-relative:page;mso-width-percent:941;mso-height-percent:121;mso-top-percent:23" coordorigin="" coordsize="73152,12161" o:gfxdata="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">
                     <v:shape id="Rectangle 51" o:spid="_x0000_s1027" style="position:absolute;width:73152;height:11303;visibility:visible;mso-wrap-style:square;v-text-anchor:middle" coordsize="7312660,1129665" o:gfxdata="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" path="m,l7312660,r,1129665l3619500,733425,,1091565,,xe" fillcolor="#4472c4 [3204]" stroked="f" strokeweight="1pt">
@@ -494,7 +494,15 @@
                                     <w:sz w:val="28"/>
                                     <w:szCs w:val="28"/>
                                   </w:rPr>
-                                  <w:t>3.1</w:t>
+                                  <w:t>3.</w:t>
+                                </w:r>
+                                <w:r>
+                                  <w:rPr>
+                                    <w:color w:val="4472C4" w:themeColor="accent1"/>
+                                    <w:sz w:val="28"/>
+                                    <w:szCs w:val="28"/>
+                                  </w:rPr>
+                                  <w:t>2</w:t>
                                 </w:r>
                               </w:p>
                               <w:sdt>
@@ -544,7 +552,7 @@
                                         <w:sz w:val="20"/>
                                         <w:szCs w:val="20"/>
                                       </w:rPr>
-                                      <w:t>10</w:t>
+                                      <w:t>14</w:t>
                                     </w:r>
                                     <w:r>
                                       <w:rPr>
@@ -552,7 +560,23 @@
                                         <w:sz w:val="20"/>
                                         <w:szCs w:val="20"/>
                                       </w:rPr>
-                                      <w:t>/08/20</w:t>
+                                      <w:t>/0</w:t>
+                                    </w:r>
+                                    <w:r>
+                                      <w:rPr>
+                                        <w:color w:val="595959" w:themeColor="text1" w:themeTint="A6"/>
+                                        <w:sz w:val="20"/>
+                                        <w:szCs w:val="20"/>
+                                      </w:rPr>
+                                      <w:t>9</w:t>
+                                    </w:r>
+                                    <w:r>
+                                      <w:rPr>
+                                        <w:color w:val="595959" w:themeColor="text1" w:themeTint="A6"/>
+                                        <w:sz w:val="20"/>
+                                        <w:szCs w:val="20"/>
+                                      </w:rPr>
+                                      <w:t>/20</w:t>
                                     </w:r>
                                   </w:p>
                                 </w:sdtContent>
@@ -579,7 +603,11 @@
               </mc:Choice>
               <mc:Fallback>
                 <w:pict>
-                  <v:shape w14:anchorId="1E9CB2DA" id="Text Box 153" o:spid="_x0000_s1027" type="#_x0000_t202" style="position:absolute;margin-left:0;margin-top:0;width:8in;height:79.5pt;z-index:251663360;visibility:visible;mso-wrap-style:square;mso-width-percent:941;mso-height-percent:100;mso-top-percent:700;mso-wrap-distance-left:9pt;mso-wrap-distance-top:0;mso-wrap-distance-right:9pt;mso-wrap-distance-bottom:0;mso-position-horizontal:center;mso-position-horizontal-relative:page;mso-position-vertical-relative:page;mso-width-percent:941;mso-height-percent:100;mso-top-percent:700;mso-width-relative:page;mso-height-relative:page;v-text-anchor:top" o:gfxdata="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" filled="f" stroked="f" strokeweight=".5pt">
+                  <v:shapetype w14:anchorId="1E9CB2DA" id="_x0000_t202" coordsize="21600,21600" o:spt="202" path="m,l,21600r21600,l21600,xe">
+                    <v:stroke joinstyle="miter"/>
+                    <v:path gradientshapeok="t" o:connecttype="rect"/>
+                  </v:shapetype>
+                  <v:shape id="Text Box 153" o:spid="_x0000_s1027" type="#_x0000_t202" style="position:absolute;margin-left:0;margin-top:0;width:8in;height:79.5pt;z-index:251663360;visibility:visible;mso-wrap-style:square;mso-width-percent:941;mso-height-percent:100;mso-top-percent:700;mso-wrap-distance-left:9pt;mso-wrap-distance-top:0;mso-wrap-distance-right:9pt;mso-wrap-distance-bottom:0;mso-position-horizontal:center;mso-position-horizontal-relative:page;mso-position-vertical-relative:page;mso-width-percent:941;mso-height-percent:100;mso-top-percent:700;mso-width-relative:page;mso-height-relative:page;v-text-anchor:top" o:gfxdata="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" filled="f" stroked="f" strokeweight=".5pt">
                     <v:textbox style="mso-fit-shape-to-text:t" inset="126pt,0,54pt,0">
                       <w:txbxContent>
                         <w:p>
@@ -606,7 +634,15 @@
                               <w:sz w:val="28"/>
                               <w:szCs w:val="28"/>
                             </w:rPr>
-                            <w:t>3.1</w:t>
+                            <w:t>3.</w:t>
+                          </w:r>
+                          <w:r>
+                            <w:rPr>
+                              <w:color w:val="4472C4" w:themeColor="accent1"/>
+                              <w:sz w:val="28"/>
+                              <w:szCs w:val="28"/>
+                            </w:rPr>
+                            <w:t>2</w:t>
                           </w:r>
                         </w:p>
                         <w:sdt>
@@ -656,7 +692,7 @@
                                   <w:sz w:val="20"/>
                                   <w:szCs w:val="20"/>
                                 </w:rPr>
-                                <w:t>10</w:t>
+                                <w:t>14</w:t>
                               </w:r>
                               <w:r>
                                 <w:rPr>
@@ -664,7 +700,23 @@
                                   <w:sz w:val="20"/>
                                   <w:szCs w:val="20"/>
                                 </w:rPr>
-                                <w:t>/08/20</w:t>
+                                <w:t>/0</w:t>
+                              </w:r>
+                              <w:r>
+                                <w:rPr>
+                                  <w:color w:val="595959" w:themeColor="text1" w:themeTint="A6"/>
+                                  <w:sz w:val="20"/>
+                                  <w:szCs w:val="20"/>
+                                </w:rPr>
+                                <w:t>9</w:t>
+                              </w:r>
+                              <w:r>
+                                <w:rPr>
+                                  <w:color w:val="595959" w:themeColor="text1" w:themeTint="A6"/>
+                                  <w:sz w:val="20"/>
+                                  <w:szCs w:val="20"/>
+                                </w:rPr>
+                                <w:t>/20</w:t>
                               </w:r>
                             </w:p>
                           </w:sdtContent>
@@ -1063,7 +1115,7 @@
           <w:r>
             <w:fldChar w:fldCharType="separate"/>
           </w:r>
-          <w:hyperlink w:anchor="_Toc48549457" w:history="1">
+          <w:hyperlink w:anchor="_Toc51008829" w:history="1">
             <w:r>
               <w:rPr>
                 <w:rStyle w:val="Hyperlink"/>
@@ -1090,7 +1142,7 @@
                 <w:noProof/>
                 <w:webHidden/>
               </w:rPr>
-              <w:instrText xml:space="preserve"> PAGEREF _Toc48549457 \h </w:instrText>
+              <w:instrText xml:space="preserve"> PAGEREF _Toc51008829 \h </w:instrText>
             </w:r>
             <w:r>
               <w:rPr>
@@ -1133,7 +1185,7 @@
               <w:lang w:eastAsia="en-AU"/>
             </w:rPr>
           </w:pPr>
-          <w:hyperlink w:anchor="_Toc48549458" w:history="1">
+          <w:hyperlink w:anchor="_Toc51008830" w:history="1">
             <w:r>
               <w:rPr>
                 <w:rStyle w:val="Hyperlink"/>
@@ -1160,7 +1212,7 @@
                 <w:noProof/>
                 <w:webHidden/>
               </w:rPr>
-              <w:instrText xml:space="preserve"> PAGEREF _Toc48549458 \h </w:instrText>
+              <w:instrText xml:space="preserve"> PAGEREF _Toc51008830 \h </w:instrText>
             </w:r>
             <w:r>
               <w:rPr>
@@ -1203,7 +1255,7 @@
               <w:lang w:eastAsia="en-AU"/>
             </w:rPr>
           </w:pPr>
-          <w:hyperlink w:anchor="_Toc48549459" w:history="1">
+          <w:hyperlink w:anchor="_Toc51008831" w:history="1">
             <w:r>
               <w:rPr>
                 <w:rStyle w:val="Hyperlink"/>
@@ -1230,7 +1282,7 @@
                 <w:noProof/>
                 <w:webHidden/>
               </w:rPr>
-              <w:instrText xml:space="preserve"> PAGEREF _Toc48549459 \h </w:instrText>
+              <w:instrText xml:space="preserve"> PAGEREF _Toc51008831 \h </w:instrText>
             </w:r>
             <w:r>
               <w:rPr>
@@ -1273,7 +1325,7 @@
               <w:lang w:eastAsia="en-AU"/>
             </w:rPr>
           </w:pPr>
-          <w:hyperlink w:anchor="_Toc48549460" w:history="1">
+          <w:hyperlink w:anchor="_Toc51008832" w:history="1">
             <w:r>
               <w:rPr>
                 <w:rStyle w:val="Hyperlink"/>
@@ -1300,7 +1352,7 @@
                 <w:noProof/>
                 <w:webHidden/>
               </w:rPr>
-              <w:instrText xml:space="preserve"> PAGEREF _Toc48549460 \h </w:instrText>
+              <w:instrText xml:space="preserve"> PAGEREF _Toc51008832 \h </w:instrText>
             </w:r>
             <w:r>
               <w:rPr>
@@ -1343,7 +1395,7 @@
               <w:lang w:eastAsia="en-AU"/>
             </w:rPr>
           </w:pPr>
-          <w:hyperlink w:anchor="_Toc48549461" w:history="1">
+          <w:hyperlink w:anchor="_Toc51008833" w:history="1">
             <w:r>
               <w:rPr>
                 <w:rStyle w:val="Hyperlink"/>
@@ -1370,7 +1422,7 @@
                 <w:noProof/>
                 <w:webHidden/>
               </w:rPr>
-              <w:instrText xml:space="preserve"> PAGEREF _Toc48549461 \h </w:instrText>
+              <w:instrText xml:space="preserve"> PAGEREF _Toc51008833 \h </w:instrText>
             </w:r>
             <w:r>
               <w:rPr>
@@ -1390,7 +1442,7 @@
                 <w:noProof/>
                 <w:webHidden/>
               </w:rPr>
-              <w:t>4</w:t>
+              <w:t>5</w:t>
             </w:r>
             <w:r>
               <w:rPr>
@@ -1413,7 +1465,7 @@
               <w:lang w:eastAsia="en-AU"/>
             </w:rPr>
           </w:pPr>
-          <w:hyperlink w:anchor="_Toc48549462" w:history="1">
+          <w:hyperlink w:anchor="_Toc51008834" w:history="1">
             <w:r>
               <w:rPr>
                 <w:rStyle w:val="Hyperlink"/>
@@ -1440,7 +1492,7 @@
                 <w:noProof/>
                 <w:webHidden/>
               </w:rPr>
-              <w:instrText xml:space="preserve"> PAGEREF _Toc48549462 \h </w:instrText>
+              <w:instrText xml:space="preserve"> PAGEREF _Toc51008834 \h </w:instrText>
             </w:r>
             <w:r>
               <w:rPr>
@@ -1460,7 +1512,7 @@
                 <w:noProof/>
                 <w:webHidden/>
               </w:rPr>
-              <w:t>5</w:t>
+              <w:t>6</w:t>
             </w:r>
             <w:r>
               <w:rPr>
@@ -1483,7 +1535,7 @@
               <w:lang w:eastAsia="en-AU"/>
             </w:rPr>
           </w:pPr>
-          <w:hyperlink w:anchor="_Toc48549463" w:history="1">
+          <w:hyperlink w:anchor="_Toc51008835" w:history="1">
             <w:r>
               <w:rPr>
                 <w:rStyle w:val="Hyperlink"/>
@@ -1510,7 +1562,7 @@
                 <w:noProof/>
                 <w:webHidden/>
               </w:rPr>
-              <w:instrText xml:space="preserve"> PAGEREF _Toc48549463 \h </w:instrText>
+              <w:instrText xml:space="preserve"> PAGEREF _Toc51008835 \h </w:instrText>
             </w:r>
             <w:r>
               <w:rPr>
@@ -1530,7 +1582,7 @@
                 <w:noProof/>
                 <w:webHidden/>
               </w:rPr>
-              <w:t>5</w:t>
+              <w:t>6</w:t>
             </w:r>
             <w:r>
               <w:rPr>
@@ -1553,7 +1605,7 @@
               <w:lang w:eastAsia="en-AU"/>
             </w:rPr>
           </w:pPr>
-          <w:hyperlink w:anchor="_Toc48549464" w:history="1">
+          <w:hyperlink w:anchor="_Toc51008836" w:history="1">
             <w:r>
               <w:rPr>
                 <w:rStyle w:val="Hyperlink"/>
@@ -1580,7 +1632,7 @@
                 <w:noProof/>
                 <w:webHidden/>
               </w:rPr>
-              <w:instrText xml:space="preserve"> PAGEREF _Toc48549464 \h </w:instrText>
+              <w:instrText xml:space="preserve"> PAGEREF _Toc51008836 \h </w:instrText>
             </w:r>
             <w:r>
               <w:rPr>
@@ -1600,7 +1652,7 @@
                 <w:noProof/>
                 <w:webHidden/>
               </w:rPr>
-              <w:t>5</w:t>
+              <w:t>6</w:t>
             </w:r>
             <w:r>
               <w:rPr>
@@ -1623,7 +1675,7 @@
               <w:lang w:eastAsia="en-AU"/>
             </w:rPr>
           </w:pPr>
-          <w:hyperlink w:anchor="_Toc48549465" w:history="1">
+          <w:hyperlink w:anchor="_Toc51008837" w:history="1">
             <w:r>
               <w:rPr>
                 <w:rStyle w:val="Hyperlink"/>
@@ -1650,7 +1702,7 @@
                 <w:noProof/>
                 <w:webHidden/>
               </w:rPr>
-              <w:instrText xml:space="preserve"> PAGEREF _Toc48549465 \h </w:instrText>
+              <w:instrText xml:space="preserve"> PAGEREF _Toc51008837 \h </w:instrText>
             </w:r>
             <w:r>
               <w:rPr>
@@ -1670,7 +1722,7 @@
                 <w:noProof/>
                 <w:webHidden/>
               </w:rPr>
-              <w:t>5</w:t>
+              <w:t>6</w:t>
             </w:r>
             <w:r>
               <w:rPr>
@@ -1693,7 +1745,7 @@
               <w:lang w:eastAsia="en-AU"/>
             </w:rPr>
           </w:pPr>
-          <w:hyperlink w:anchor="_Toc48549466" w:history="1">
+          <w:hyperlink w:anchor="_Toc51008838" w:history="1">
             <w:r>
               <w:rPr>
                 <w:rStyle w:val="Hyperlink"/>
@@ -1720,7 +1772,7 @@
                 <w:noProof/>
                 <w:webHidden/>
               </w:rPr>
-              <w:instrText xml:space="preserve"> PAGEREF _Toc48549466 \h </w:instrText>
+              <w:instrText xml:space="preserve"> PAGEREF _Toc51008838 \h </w:instrText>
             </w:r>
             <w:r>
               <w:rPr>
@@ -1740,7 +1792,7 @@
                 <w:noProof/>
                 <w:webHidden/>
               </w:rPr>
-              <w:t>5</w:t>
+              <w:t>6</w:t>
             </w:r>
             <w:r>
               <w:rPr>
@@ -1763,7 +1815,7 @@
               <w:lang w:eastAsia="en-AU"/>
             </w:rPr>
           </w:pPr>
-          <w:hyperlink w:anchor="_Toc48549467" w:history="1">
+          <w:hyperlink w:anchor="_Toc51008839" w:history="1">
             <w:r>
               <w:rPr>
                 <w:rStyle w:val="Hyperlink"/>
@@ -1790,7 +1842,7 @@
                 <w:noProof/>
                 <w:webHidden/>
               </w:rPr>
-              <w:instrText xml:space="preserve"> PAGEREF _Toc48549467 \h </w:instrText>
+              <w:instrText xml:space="preserve"> PAGEREF _Toc51008839 \h </w:instrText>
             </w:r>
             <w:r>
               <w:rPr>
@@ -1810,7 +1862,7 @@
                 <w:noProof/>
                 <w:webHidden/>
               </w:rPr>
-              <w:t>6</w:t>
+              <w:t>7</w:t>
             </w:r>
             <w:r>
               <w:rPr>
@@ -1833,7 +1885,7 @@
               <w:lang w:eastAsia="en-AU"/>
             </w:rPr>
           </w:pPr>
-          <w:hyperlink w:anchor="_Toc48549468" w:history="1">
+          <w:hyperlink w:anchor="_Toc51008840" w:history="1">
             <w:r>
               <w:rPr>
                 <w:rStyle w:val="Hyperlink"/>
@@ -1860,7 +1912,7 @@
                 <w:noProof/>
                 <w:webHidden/>
               </w:rPr>
-              <w:instrText xml:space="preserve"> PAGEREF _Toc48549468 \h </w:instrText>
+              <w:instrText xml:space="preserve"> PAGEREF _Toc51008840 \h </w:instrText>
             </w:r>
             <w:r>
               <w:rPr>
@@ -1880,7 +1932,7 @@
                 <w:noProof/>
                 <w:webHidden/>
               </w:rPr>
-              <w:t>10</w:t>
+              <w:t>11</w:t>
             </w:r>
             <w:r>
               <w:rPr>
@@ -1903,7 +1955,7 @@
               <w:lang w:eastAsia="en-AU"/>
             </w:rPr>
           </w:pPr>
-          <w:hyperlink w:anchor="_Toc48549469" w:history="1">
+          <w:hyperlink w:anchor="_Toc51008841" w:history="1">
             <w:r>
               <w:rPr>
                 <w:rStyle w:val="Hyperlink"/>
@@ -1930,7 +1982,7 @@
                 <w:noProof/>
                 <w:webHidden/>
               </w:rPr>
-              <w:instrText xml:space="preserve"> PAGEREF _Toc48549469 \h </w:instrText>
+              <w:instrText xml:space="preserve"> PAGEREF _Toc51008841 \h </w:instrText>
             </w:r>
             <w:r>
               <w:rPr>
@@ -1950,7 +2002,7 @@
                 <w:noProof/>
                 <w:webHidden/>
               </w:rPr>
-              <w:t>10</w:t>
+              <w:t>11</w:t>
             </w:r>
             <w:r>
               <w:rPr>
@@ -1973,7 +2025,7 @@
               <w:lang w:eastAsia="en-AU"/>
             </w:rPr>
           </w:pPr>
-          <w:hyperlink w:anchor="_Toc48549470" w:history="1">
+          <w:hyperlink w:anchor="_Toc51008842" w:history="1">
             <w:r>
               <w:rPr>
                 <w:rStyle w:val="Hyperlink"/>
@@ -2000,7 +2052,7 @@
                 <w:noProof/>
                 <w:webHidden/>
               </w:rPr>
-              <w:instrText xml:space="preserve"> PAGEREF _Toc48549470 \h </w:instrText>
+              <w:instrText xml:space="preserve"> PAGEREF _Toc51008842 \h </w:instrText>
             </w:r>
             <w:r>
               <w:rPr>
@@ -2020,7 +2072,287 @@
                 <w:noProof/>
                 <w:webHidden/>
               </w:rPr>
-              <w:t>10</w:t>
+              <w:t>11</w:t>
+            </w:r>
+            <w:r>
+              <w:rPr>
+                <w:noProof/>
+                <w:webHidden/>
+              </w:rPr>
+              <w:fldChar w:fldCharType="end"/>
+            </w:r>
+          </w:hyperlink>
+        </w:p>
+        <w:p>
+          <w:pPr>
+            <w:pStyle w:val="TOC1"/>
+            <w:tabs>
+              <w:tab w:val="right" w:leader="dot" w:pos="9016"/>
+            </w:tabs>
+            <w:rPr>
+              <w:rFonts w:eastAsiaTheme="minorEastAsia"/>
+              <w:noProof/>
+              <w:lang w:eastAsia="en-AU"/>
+            </w:rPr>
+          </w:pPr>
+          <w:hyperlink w:anchor="_Toc51008843" w:history="1">
+            <w:r>
+              <w:rPr>
+                <w:rStyle w:val="Hyperlink"/>
+                <w:noProof/>
+              </w:rPr>
+              <w:t>Change Log</w:t>
+            </w:r>
+            <w:r>
+              <w:rPr>
+                <w:noProof/>
+                <w:webHidden/>
+              </w:rPr>
+              <w:tab/>
+            </w:r>
+            <w:r>
+              <w:rPr>
+                <w:noProof/>
+                <w:webHidden/>
+              </w:rPr>
+              <w:fldChar w:fldCharType="begin"/>
+            </w:r>
+            <w:r>
+              <w:rPr>
+                <w:noProof/>
+                <w:webHidden/>
+              </w:rPr>
+              <w:instrText xml:space="preserve"> PAGEREF _Toc51008843 \h </w:instrText>
+            </w:r>
+            <w:r>
+              <w:rPr>
+                <w:noProof/>
+                <w:webHidden/>
+              </w:rPr>
+            </w:r>
+            <w:r>
+              <w:rPr>
+                <w:noProof/>
+                <w:webHidden/>
+              </w:rPr>
+              <w:fldChar w:fldCharType="separate"/>
+            </w:r>
+            <w:r>
+              <w:rPr>
+                <w:noProof/>
+                <w:webHidden/>
+              </w:rPr>
+              <w:t>12</w:t>
+            </w:r>
+            <w:r>
+              <w:rPr>
+                <w:noProof/>
+                <w:webHidden/>
+              </w:rPr>
+              <w:fldChar w:fldCharType="end"/>
+            </w:r>
+          </w:hyperlink>
+        </w:p>
+        <w:p>
+          <w:pPr>
+            <w:pStyle w:val="TOC2"/>
+            <w:tabs>
+              <w:tab w:val="right" w:leader="dot" w:pos="9016"/>
+            </w:tabs>
+            <w:rPr>
+              <w:rFonts w:eastAsiaTheme="minorEastAsia"/>
+              <w:noProof/>
+              <w:lang w:eastAsia="en-AU"/>
+            </w:rPr>
+          </w:pPr>
+          <w:hyperlink w:anchor="_Toc51008844" w:history="1">
+            <w:r>
+              <w:rPr>
+                <w:rStyle w:val="Hyperlink"/>
+                <w:noProof/>
+              </w:rPr>
+              <w:t>Version 1.0</w:t>
+            </w:r>
+            <w:r>
+              <w:rPr>
+                <w:noProof/>
+                <w:webHidden/>
+              </w:rPr>
+              <w:tab/>
+            </w:r>
+            <w:r>
+              <w:rPr>
+                <w:noProof/>
+                <w:webHidden/>
+              </w:rPr>
+              <w:fldChar w:fldCharType="begin"/>
+            </w:r>
+            <w:r>
+              <w:rPr>
+                <w:noProof/>
+                <w:webHidden/>
+              </w:rPr>
+              <w:instrText xml:space="preserve"> PAGEREF _Toc51008844 \h </w:instrText>
+            </w:r>
+            <w:r>
+              <w:rPr>
+                <w:noProof/>
+                <w:webHidden/>
+              </w:rPr>
+            </w:r>
+            <w:r>
+              <w:rPr>
+                <w:noProof/>
+                <w:webHidden/>
+              </w:rPr>
+              <w:fldChar w:fldCharType="separate"/>
+            </w:r>
+            <w:r>
+              <w:rPr>
+                <w:noProof/>
+                <w:webHidden/>
+              </w:rPr>
+              <w:t>12</w:t>
+            </w:r>
+            <w:r>
+              <w:rPr>
+                <w:noProof/>
+                <w:webHidden/>
+              </w:rPr>
+              <w:fldChar w:fldCharType="end"/>
+            </w:r>
+          </w:hyperlink>
+        </w:p>
+        <w:p>
+          <w:pPr>
+            <w:pStyle w:val="TOC2"/>
+            <w:tabs>
+              <w:tab w:val="right" w:leader="dot" w:pos="9016"/>
+            </w:tabs>
+            <w:rPr>
+              <w:rFonts w:eastAsiaTheme="minorEastAsia"/>
+              <w:noProof/>
+              <w:lang w:eastAsia="en-AU"/>
+            </w:rPr>
+          </w:pPr>
+          <w:hyperlink w:anchor="_Toc51008845" w:history="1">
+            <w:r>
+              <w:rPr>
+                <w:rStyle w:val="Hyperlink"/>
+                <w:noProof/>
+              </w:rPr>
+              <w:t>Version 2.0</w:t>
+            </w:r>
+            <w:r>
+              <w:rPr>
+                <w:noProof/>
+                <w:webHidden/>
+              </w:rPr>
+              <w:tab/>
+            </w:r>
+            <w:r>
+              <w:rPr>
+                <w:noProof/>
+                <w:webHidden/>
+              </w:rPr>
+              <w:fldChar w:fldCharType="begin"/>
+            </w:r>
+            <w:r>
+              <w:rPr>
+                <w:noProof/>
+                <w:webHidden/>
+              </w:rPr>
+              <w:instrText xml:space="preserve"> PAGEREF _Toc51008845 \h </w:instrText>
+            </w:r>
+            <w:r>
+              <w:rPr>
+                <w:noProof/>
+                <w:webHidden/>
+              </w:rPr>
+            </w:r>
+            <w:r>
+              <w:rPr>
+                <w:noProof/>
+                <w:webHidden/>
+              </w:rPr>
+              <w:fldChar w:fldCharType="separate"/>
+            </w:r>
+            <w:r>
+              <w:rPr>
+                <w:noProof/>
+                <w:webHidden/>
+              </w:rPr>
+              <w:t>12</w:t>
+            </w:r>
+            <w:r>
+              <w:rPr>
+                <w:noProof/>
+                <w:webHidden/>
+              </w:rPr>
+              <w:fldChar w:fldCharType="end"/>
+            </w:r>
+          </w:hyperlink>
+        </w:p>
+        <w:p>
+          <w:pPr>
+            <w:pStyle w:val="TOC2"/>
+            <w:tabs>
+              <w:tab w:val="right" w:leader="dot" w:pos="9016"/>
+            </w:tabs>
+            <w:rPr>
+              <w:rFonts w:eastAsiaTheme="minorEastAsia"/>
+              <w:noProof/>
+              <w:lang w:eastAsia="en-AU"/>
+            </w:rPr>
+          </w:pPr>
+          <w:hyperlink w:anchor="_Toc51008846" w:history="1">
+            <w:r>
+              <w:rPr>
+                <w:rStyle w:val="Hyperlink"/>
+                <w:noProof/>
+              </w:rPr>
+              <w:t>Version3.1-</w:t>
+            </w:r>
+            <w:r>
+              <w:rPr>
+                <w:noProof/>
+                <w:webHidden/>
+              </w:rPr>
+              <w:tab/>
+            </w:r>
+            <w:r>
+              <w:rPr>
+                <w:noProof/>
+                <w:webHidden/>
+              </w:rPr>
+              <w:fldChar w:fldCharType="begin"/>
+            </w:r>
+            <w:r>
+              <w:rPr>
+                <w:noProof/>
+                <w:webHidden/>
+              </w:rPr>
+              <w:instrText xml:space="preserve"> PAGEREF _Toc51008846 \h </w:instrText>
+            </w:r>
+            <w:r>
+              <w:rPr>
+                <w:noProof/>
+                <w:webHidden/>
+              </w:rPr>
+            </w:r>
+            <w:r>
+              <w:rPr>
+                <w:noProof/>
+                <w:webHidden/>
+              </w:rPr>
+              <w:fldChar w:fldCharType="separate"/>
+            </w:r>
+            <w:r>
+              <w:rPr>
+                <w:noProof/>
+                <w:webHidden/>
+              </w:rPr>
+              <w:t>12</w:t>
             </w:r>
             <w:r>
               <w:rPr>
@@ -2053,26 +2385,26 @@
       <w:pPr>
         <w:pStyle w:val="Heading1"/>
       </w:pPr>
-      <w:bookmarkStart w:id="0" w:name="_Toc48549457"/>
-      <w:bookmarkStart w:id="1" w:name="_Tasks,_Responsibilities_and"/>
-      <w:bookmarkEnd w:id="1"/>
+      <w:bookmarkStart w:id="0" w:name="_Tasks,_Responsibilities_and"/>
+      <w:bookmarkStart w:id="1" w:name="_Toc51008829"/>
+      <w:bookmarkEnd w:id="0"/>
       <w:r>
         <w:lastRenderedPageBreak/>
         <w:t>Tasks, Responsibilities and Assets</w:t>
       </w:r>
-      <w:bookmarkEnd w:id="0"/>
+      <w:bookmarkEnd w:id="1"/>
     </w:p>
     <w:p>
       <w:pPr>
         <w:pStyle w:val="Heading2"/>
       </w:pPr>
-      <w:bookmarkStart w:id="2" w:name="_Toc48549458"/>
-      <w:bookmarkStart w:id="3" w:name="_Team_Members_&amp;"/>
-      <w:bookmarkEnd w:id="3"/>
+      <w:bookmarkStart w:id="2" w:name="_Team_Members_&amp;"/>
+      <w:bookmarkStart w:id="3" w:name="_Toc51008830"/>
+      <w:bookmarkEnd w:id="2"/>
       <w:r>
         <w:t>Team Members &amp; Responsibilities</w:t>
       </w:r>
-      <w:bookmarkEnd w:id="2"/>
+      <w:bookmarkEnd w:id="3"/>
     </w:p>
     <w:tbl>
       <w:tblPr>
@@ -2597,13 +2929,13 @@
       <w:pPr>
         <w:pStyle w:val="Heading2"/>
       </w:pPr>
-      <w:bookmarkStart w:id="4" w:name="_Toc48549459"/>
-      <w:bookmarkStart w:id="5" w:name="_Project_Goals"/>
-      <w:bookmarkEnd w:id="5"/>
+      <w:bookmarkStart w:id="4" w:name="_Project_Goals"/>
+      <w:bookmarkStart w:id="5" w:name="_Toc51008831"/>
+      <w:bookmarkEnd w:id="4"/>
       <w:r>
         <w:t>Project Goals</w:t>
       </w:r>
-      <w:bookmarkEnd w:id="4"/>
+      <w:bookmarkEnd w:id="5"/>
     </w:p>
     <w:p>
       <w:pPr>
@@ -2698,14 +3030,14 @@
       <w:pPr>
         <w:pStyle w:val="Heading2"/>
       </w:pPr>
-      <w:bookmarkStart w:id="6" w:name="_Toc48549460"/>
-      <w:bookmarkStart w:id="7" w:name="_Project_Burndown"/>
-      <w:bookmarkEnd w:id="7"/>
+      <w:bookmarkStart w:id="6" w:name="_Project_Burndown"/>
+      <w:bookmarkStart w:id="7" w:name="_Toc51008832"/>
+      <w:bookmarkEnd w:id="6"/>
       <w:r>
         <w:lastRenderedPageBreak/>
         <w:t>Project Burndown</w:t>
       </w:r>
-      <w:bookmarkEnd w:id="6"/>
+      <w:bookmarkEnd w:id="7"/>
       <w:r>
         <w:t xml:space="preserve"> </w:t>
       </w:r>
@@ -2809,14 +3141,14 @@
       <w:pPr>
         <w:pStyle w:val="Heading2"/>
       </w:pPr>
-      <w:bookmarkStart w:id="8" w:name="_Toc48549461"/>
-      <w:bookmarkStart w:id="9" w:name="_Project_Timeline/_Schedule"/>
-      <w:bookmarkEnd w:id="9"/>
+      <w:bookmarkStart w:id="8" w:name="_Project_Timeline/_Schedule"/>
+      <w:bookmarkStart w:id="9" w:name="_Toc51008833"/>
+      <w:bookmarkEnd w:id="8"/>
       <w:r>
         <w:lastRenderedPageBreak/>
         <w:t>Project Timeline/ Schedule</w:t>
       </w:r>
-      <w:bookmarkEnd w:id="8"/>
+      <w:bookmarkEnd w:id="9"/>
       <w:r>
         <w:t xml:space="preserve"> </w:t>
       </w:r>
@@ -3303,41 +3635,6 @@
             </w:r>
           </w:p>
           <w:p>
-            <w:r>
-              <w:t>Week</w:t>
-            </w:r>
-            <w:r>
-              <w:t xml:space="preserve"> </w:t>
-            </w:r>
-            <w:r>
-              <w:t>4A</w:t>
-            </w:r>
-            <w:r>
-              <w:t xml:space="preserve"> (</w:t>
-            </w:r>
-            <w:r>
-              <w:t>31</w:t>
-            </w:r>
-            <w:r>
-              <w:rPr>
-                <w:vertAlign w:val="superscript"/>
-              </w:rPr>
-              <w:t>st</w:t>
-            </w:r>
-            <w:r>
-              <w:t xml:space="preserve"> Aug- 2</w:t>
-            </w:r>
-            <w:r>
-              <w:rPr>
-                <w:vertAlign w:val="superscript"/>
-              </w:rPr>
-              <w:t>nd</w:t>
-            </w:r>
-            <w:r>
-              <w:t xml:space="preserve"> Sept)</w:t>
-            </w:r>
-          </w:p>
-          <w:p>
             <w:pPr>
               <w:pStyle w:val="ListParagraph"/>
               <w:numPr>
@@ -3346,7 +3643,7 @@
               </w:numPr>
             </w:pPr>
             <w:r>
-              <w:t>Level 3 Grey boxed</w:t>
+              <w:t>Character Animation Started</w:t>
             </w:r>
           </w:p>
           <w:p>
@@ -3358,60 +3655,7 @@
               </w:numPr>
             </w:pPr>
             <w:r>
-              <w:t>Environment Level 3 modelling</w:t>
-            </w:r>
-          </w:p>
-          <w:p>
-            <w:r>
-              <w:t>Week</w:t>
-            </w:r>
-            <w:r>
-              <w:t xml:space="preserve"> </w:t>
-            </w:r>
-            <w:r>
-              <w:t>5A</w:t>
-            </w:r>
-            <w:r>
-              <w:t xml:space="preserve"> (</w:t>
-            </w:r>
-            <w:r>
-              <w:t>7</w:t>
-            </w:r>
-            <w:r>
-              <w:rPr>
-                <w:vertAlign w:val="superscript"/>
-              </w:rPr>
-              <w:t>th</w:t>
-            </w:r>
-            <w:r>
-              <w:rPr>
-                <w:vertAlign w:val="superscript"/>
-              </w:rPr>
-              <w:t xml:space="preserve"> </w:t>
-            </w:r>
-            <w:r>
-              <w:t>-</w:t>
-            </w:r>
-            <w:r>
-              <w:t xml:space="preserve"> </w:t>
-            </w:r>
-            <w:r>
-              <w:t>8</w:t>
-            </w:r>
-            <w:r>
-              <w:rPr>
-                <w:vertAlign w:val="superscript"/>
-              </w:rPr>
-              <w:t>th</w:t>
-            </w:r>
-            <w:r>
-              <w:rPr>
-                <w:vertAlign w:val="superscript"/>
-              </w:rPr>
-              <w:t xml:space="preserve"> </w:t>
-            </w:r>
-            <w:r>
-              <w:t>Sept)</w:t>
+              <w:t>Character Rigged and Modelled</w:t>
             </w:r>
           </w:p>
           <w:p>
@@ -3423,7 +3667,7 @@
               </w:numPr>
             </w:pPr>
             <w:r>
-              <w:t xml:space="preserve">UI implemented </w:t>
+              <w:t>Set dressing Started</w:t>
             </w:r>
           </w:p>
           <w:p>
@@ -3434,43 +3678,31 @@
               <w:t xml:space="preserve"> </w:t>
             </w:r>
             <w:r>
-              <w:t>6A</w:t>
+              <w:t>4A</w:t>
             </w:r>
             <w:r>
               <w:t xml:space="preserve"> (</w:t>
             </w:r>
             <w:r>
-              <w:t>14</w:t>
+              <w:t>31</w:t>
             </w:r>
             <w:r>
               <w:rPr>
                 <w:vertAlign w:val="superscript"/>
               </w:rPr>
-              <w:t>th</w:t>
+              <w:t>st</w:t>
+            </w:r>
+            <w:r>
+              <w:t xml:space="preserve"> Aug- 2</w:t>
             </w:r>
             <w:r>
               <w:rPr>
                 <w:vertAlign w:val="superscript"/>
               </w:rPr>
-              <w:t xml:space="preserve"> </w:t>
-            </w:r>
-            <w:r>
-              <w:t>- 16</w:t>
-            </w:r>
-            <w:r>
-              <w:rPr>
-                <w:vertAlign w:val="superscript"/>
-              </w:rPr>
-              <w:t>th</w:t>
-            </w:r>
-            <w:r>
-              <w:t xml:space="preserve"> </w:t>
-            </w:r>
-            <w:r>
-              <w:t>Sept</w:t>
-            </w:r>
-            <w:r>
-              <w:t>)</w:t>
+              <w:t>nd</w:t>
+            </w:r>
+            <w:r>
+              <w:t xml:space="preserve"> Sept)</w:t>
             </w:r>
           </w:p>
           <w:p>
@@ -3482,69 +3714,7 @@
               </w:numPr>
             </w:pPr>
             <w:r>
-              <w:t>Foliage addition 1</w:t>
-            </w:r>
-            <w:r>
-              <w:rPr>
-                <w:vertAlign w:val="superscript"/>
-              </w:rPr>
-              <w:t>st</w:t>
-            </w:r>
-            <w:r>
-              <w:t xml:space="preserve"> pass</w:t>
-            </w:r>
-          </w:p>
-          <w:p>
-            <w:r>
-              <w:t>Week</w:t>
-            </w:r>
-            <w:r>
-              <w:t xml:space="preserve"> </w:t>
-            </w:r>
-            <w:r>
-              <w:t>7A</w:t>
-            </w:r>
-            <w:r>
-              <w:t xml:space="preserve"> (</w:t>
-            </w:r>
-            <w:r>
-              <w:t>21</w:t>
-            </w:r>
-            <w:r>
-              <w:rPr>
-                <w:vertAlign w:val="superscript"/>
-              </w:rPr>
-              <w:t>st</w:t>
-            </w:r>
-            <w:r>
-              <w:rPr>
-                <w:vertAlign w:val="superscript"/>
-              </w:rPr>
-              <w:t xml:space="preserve"> </w:t>
-            </w:r>
-            <w:r>
-              <w:t>-</w:t>
-            </w:r>
-            <w:r>
-              <w:t xml:space="preserve"> </w:t>
-            </w:r>
-            <w:r>
-              <w:t>22</w:t>
-            </w:r>
-            <w:r>
-              <w:rPr>
-                <w:vertAlign w:val="superscript"/>
-              </w:rPr>
-              <w:t>nd</w:t>
-            </w:r>
-            <w:r>
-              <w:t xml:space="preserve"> </w:t>
-            </w:r>
-            <w:r>
-              <w:t>Sept</w:t>
-            </w:r>
-            <w:r>
-              <w:t>)</w:t>
+              <w:t>Level 3 Grey boxed</w:t>
             </w:r>
           </w:p>
           <w:p>
@@ -3556,16 +3726,60 @@
               </w:numPr>
             </w:pPr>
             <w:r>
-              <w:t>All levels meet 1</w:t>
+              <w:t>Environment Level 3 modelling</w:t>
+            </w:r>
+          </w:p>
+          <w:p>
+            <w:r>
+              <w:t>Week</w:t>
+            </w:r>
+            <w:r>
+              <w:t xml:space="preserve"> </w:t>
+            </w:r>
+            <w:r>
+              <w:t>5A</w:t>
+            </w:r>
+            <w:r>
+              <w:t xml:space="preserve"> (</w:t>
+            </w:r>
+            <w:r>
+              <w:t>7</w:t>
             </w:r>
             <w:r>
               <w:rPr>
                 <w:vertAlign w:val="superscript"/>
               </w:rPr>
-              <w:t>st</w:t>
-            </w:r>
-            <w:r>
-              <w:t xml:space="preserve"> pass standards</w:t>
+              <w:t>th</w:t>
+            </w:r>
+            <w:r>
+              <w:rPr>
+                <w:vertAlign w:val="superscript"/>
+              </w:rPr>
+              <w:t xml:space="preserve"> </w:t>
+            </w:r>
+            <w:r>
+              <w:t>-</w:t>
+            </w:r>
+            <w:r>
+              <w:t xml:space="preserve"> </w:t>
+            </w:r>
+            <w:r>
+              <w:t>8</w:t>
+            </w:r>
+            <w:r>
+              <w:rPr>
+                <w:vertAlign w:val="superscript"/>
+              </w:rPr>
+              <w:t>th</w:t>
+            </w:r>
+            <w:r>
+              <w:rPr>
+                <w:vertAlign w:val="superscript"/>
+              </w:rPr>
+              <w:t xml:space="preserve"> </w:t>
+            </w:r>
+            <w:r>
+              <w:t>Sept)</w:t>
             </w:r>
           </w:p>
           <w:p>
@@ -3577,7 +3791,54 @@
               </w:numPr>
             </w:pPr>
             <w:r>
-              <w:t>Character Rigged and Modelled</w:t>
+              <w:t xml:space="preserve">UI implemented </w:t>
+            </w:r>
+          </w:p>
+          <w:p>
+            <w:r>
+              <w:t>Week</w:t>
+            </w:r>
+            <w:r>
+              <w:t xml:space="preserve"> </w:t>
+            </w:r>
+            <w:r>
+              <w:t>6A</w:t>
+            </w:r>
+            <w:r>
+              <w:t xml:space="preserve"> (</w:t>
+            </w:r>
+            <w:r>
+              <w:t>14</w:t>
+            </w:r>
+            <w:r>
+              <w:rPr>
+                <w:vertAlign w:val="superscript"/>
+              </w:rPr>
+              <w:t>th</w:t>
+            </w:r>
+            <w:r>
+              <w:rPr>
+                <w:vertAlign w:val="superscript"/>
+              </w:rPr>
+              <w:t xml:space="preserve"> </w:t>
+            </w:r>
+            <w:r>
+              <w:t>- 16</w:t>
+            </w:r>
+            <w:r>
+              <w:rPr>
+                <w:vertAlign w:val="superscript"/>
+              </w:rPr>
+              <w:t>th</w:t>
+            </w:r>
+            <w:r>
+              <w:t xml:space="preserve"> </w:t>
+            </w:r>
+            <w:r>
+              <w:t>Sept</w:t>
+            </w:r>
+            <w:r>
+              <w:t>)</w:t>
             </w:r>
           </w:p>
           <w:p>
@@ -3589,7 +3850,16 @@
               </w:numPr>
             </w:pPr>
             <w:r>
-              <w:t>All Mechanics built</w:t>
+              <w:t>Foliage addition 1</w:t>
+            </w:r>
+            <w:r>
+              <w:rPr>
+                <w:vertAlign w:val="superscript"/>
+              </w:rPr>
+              <w:t>st</w:t>
+            </w:r>
+            <w:r>
+              <w:t xml:space="preserve"> pass</w:t>
             </w:r>
           </w:p>
           <w:p>
@@ -3601,6 +3871,101 @@
               </w:numPr>
             </w:pPr>
             <w:r>
+              <w:t>Character Animated</w:t>
+            </w:r>
+          </w:p>
+          <w:p>
+            <w:r>
+              <w:t>Week</w:t>
+            </w:r>
+            <w:r>
+              <w:t xml:space="preserve"> </w:t>
+            </w:r>
+            <w:r>
+              <w:t>7A</w:t>
+            </w:r>
+            <w:r>
+              <w:t xml:space="preserve"> (</w:t>
+            </w:r>
+            <w:r>
+              <w:t>21</w:t>
+            </w:r>
+            <w:r>
+              <w:rPr>
+                <w:vertAlign w:val="superscript"/>
+              </w:rPr>
+              <w:t>st</w:t>
+            </w:r>
+            <w:r>
+              <w:rPr>
+                <w:vertAlign w:val="superscript"/>
+              </w:rPr>
+              <w:t xml:space="preserve"> </w:t>
+            </w:r>
+            <w:r>
+              <w:t>-</w:t>
+            </w:r>
+            <w:r>
+              <w:t xml:space="preserve"> </w:t>
+            </w:r>
+            <w:r>
+              <w:t>22</w:t>
+            </w:r>
+            <w:r>
+              <w:rPr>
+                <w:vertAlign w:val="superscript"/>
+              </w:rPr>
+              <w:t>nd</w:t>
+            </w:r>
+            <w:r>
+              <w:t xml:space="preserve"> </w:t>
+            </w:r>
+            <w:r>
+              <w:t>Sept</w:t>
+            </w:r>
+            <w:r>
+              <w:t>)</w:t>
+            </w:r>
+          </w:p>
+          <w:p>
+            <w:pPr>
+              <w:pStyle w:val="ListParagraph"/>
+              <w:numPr>
+                <w:ilvl w:val="0"/>
+                <w:numId w:val="1"/>
+              </w:numPr>
+            </w:pPr>
+            <w:r>
+              <w:t xml:space="preserve">All levels meet </w:t>
+            </w:r>
+            <w:r>
+              <w:t>2nd</w:t>
+            </w:r>
+            <w:r>
+              <w:t xml:space="preserve"> pass standards</w:t>
+            </w:r>
+          </w:p>
+          <w:p>
+            <w:pPr>
+              <w:pStyle w:val="ListParagraph"/>
+              <w:numPr>
+                <w:ilvl w:val="0"/>
+                <w:numId w:val="1"/>
+              </w:numPr>
+            </w:pPr>
+            <w:r>
+              <w:t>All Mechanics built</w:t>
+            </w:r>
+          </w:p>
+          <w:p>
+            <w:pPr>
+              <w:pStyle w:val="ListParagraph"/>
+              <w:numPr>
+                <w:ilvl w:val="0"/>
+                <w:numId w:val="1"/>
+              </w:numPr>
+            </w:pPr>
+            <w:r>
               <w:t xml:space="preserve">QA Testing </w:t>
             </w:r>
           </w:p>
@@ -3635,7 +4000,7 @@
               <w:t xml:space="preserve"> (</w:t>
             </w:r>
             <w:r>
-              <w:t>28</w:t>
+              <w:t>6</w:t>
             </w:r>
             <w:r>
               <w:rPr>
@@ -3650,10 +4015,13 @@
               <w:t xml:space="preserve"> </w:t>
             </w:r>
             <w:r>
-              <w:t xml:space="preserve">Aug - </w:t>
-            </w:r>
-            <w:r>
-              <w:t>30</w:t>
+              <w:t>Oct</w:t>
+            </w:r>
+            <w:r>
+              <w:t xml:space="preserve"> - </w:t>
+            </w:r>
+            <w:r>
+              <w:t>7</w:t>
             </w:r>
             <w:r>
               <w:rPr>
@@ -3668,7 +4036,10 @@
               <w:t xml:space="preserve"> </w:t>
             </w:r>
             <w:r>
-              <w:t>Sept)</w:t>
+              <w:t>Oct</w:t>
+            </w:r>
+            <w:r>
+              <w:t>)</w:t>
             </w:r>
           </w:p>
           <w:p>
@@ -3680,10 +4051,7 @@
               </w:numPr>
             </w:pPr>
             <w:r>
-              <w:t xml:space="preserve">Character </w:t>
-            </w:r>
-            <w:r>
-              <w:t>Animation Started</w:t>
+              <w:t>Debugging Process Started</w:t>
             </w:r>
           </w:p>
           <w:p>
@@ -3695,7 +4063,7 @@
               </w:numPr>
             </w:pPr>
             <w:r>
-              <w:t>Debugging Process Started</w:t>
+              <w:t xml:space="preserve">Audio Refined </w:t>
             </w:r>
           </w:p>
           <w:p>
@@ -3707,7 +4075,7 @@
               </w:numPr>
             </w:pPr>
             <w:r>
-              <w:t>Set dressing Started</w:t>
+              <w:t>QA Testing</w:t>
             </w:r>
           </w:p>
           <w:p>
@@ -3769,7 +4137,7 @@
               </w:numPr>
             </w:pPr>
             <w:r>
-              <w:t>Character Textured</w:t>
+              <w:t>Prop Model Texturing Started</w:t>
             </w:r>
           </w:p>
           <w:p>
@@ -3828,7 +4196,7 @@
               </w:numPr>
             </w:pPr>
             <w:r>
-              <w:t>Character Animated</w:t>
+              <w:t>Set dressing finalised</w:t>
             </w:r>
           </w:p>
           <w:p>
@@ -3840,7 +4208,7 @@
               </w:numPr>
             </w:pPr>
             <w:r>
-              <w:t>Set dressing finalised</w:t>
+              <w:t>QA Testing</w:t>
             </w:r>
           </w:p>
           <w:p>
@@ -3973,7 +4341,7 @@
               </w:numPr>
             </w:pPr>
             <w:r>
-              <w:t xml:space="preserve">Audio Refined </w:t>
+              <w:t>All bugs fixed</w:t>
             </w:r>
           </w:p>
           <w:p>
@@ -3985,9 +4353,12 @@
               </w:numPr>
             </w:pPr>
             <w:r>
-              <w:t>All bugs fixed</w:t>
-            </w:r>
-          </w:p>
+              <w:t>Character Animated</w:t>
+            </w:r>
+          </w:p>
+          <w:p/>
+          <w:p/>
+          <w:p/>
         </w:tc>
       </w:tr>
       <w:tr>
@@ -3997,6 +4368,7 @@
           </w:tcPr>
           <w:p>
             <w:r>
+              <w:lastRenderedPageBreak/>
               <w:t>Gold</w:t>
             </w:r>
           </w:p>
@@ -4116,26 +4488,25 @@
       <w:pPr>
         <w:pStyle w:val="Heading1"/>
       </w:pPr>
-      <w:bookmarkStart w:id="10" w:name="_Toc48549462"/>
-      <w:bookmarkStart w:id="11" w:name="_Milestones"/>
-      <w:bookmarkEnd w:id="11"/>
+      <w:bookmarkStart w:id="10" w:name="_Milestones"/>
+      <w:bookmarkStart w:id="11" w:name="_Toc51008834"/>
+      <w:bookmarkEnd w:id="10"/>
       <w:r>
-        <w:lastRenderedPageBreak/>
         <w:t>Milestones</w:t>
       </w:r>
-      <w:bookmarkEnd w:id="10"/>
+      <w:bookmarkEnd w:id="11"/>
     </w:p>
     <w:p>
       <w:pPr>
         <w:pStyle w:val="Heading2"/>
       </w:pPr>
-      <w:bookmarkStart w:id="12" w:name="_Toc48549463"/>
-      <w:bookmarkStart w:id="13" w:name="_Pre-Production"/>
-      <w:bookmarkEnd w:id="13"/>
+      <w:bookmarkStart w:id="12" w:name="_Pre-Production"/>
+      <w:bookmarkStart w:id="13" w:name="_Toc51008835"/>
+      <w:bookmarkEnd w:id="12"/>
       <w:r>
         <w:t>Pre-Production</w:t>
       </w:r>
-      <w:bookmarkEnd w:id="12"/>
+      <w:bookmarkEnd w:id="13"/>
     </w:p>
     <w:p>
       <w:pPr>
@@ -4177,13 +4548,13 @@
       <w:pPr>
         <w:pStyle w:val="Heading2"/>
       </w:pPr>
-      <w:bookmarkStart w:id="14" w:name="_Toc48549464"/>
-      <w:bookmarkStart w:id="15" w:name="_Alpha"/>
-      <w:bookmarkEnd w:id="15"/>
+      <w:bookmarkStart w:id="14" w:name="_Alpha"/>
+      <w:bookmarkStart w:id="15" w:name="_Toc51008836"/>
+      <w:bookmarkEnd w:id="14"/>
       <w:r>
         <w:t>Alpha</w:t>
       </w:r>
-      <w:bookmarkEnd w:id="14"/>
+      <w:bookmarkEnd w:id="15"/>
       <w:r>
         <w:t xml:space="preserve"> </w:t>
       </w:r>
@@ -4234,6 +4605,30 @@
       </w:pPr>
       <w:r>
         <w:t>Character Rig</w:t>
+      </w:r>
+    </w:p>
+    <w:p>
+      <w:pPr>
+        <w:pStyle w:val="ListParagraph"/>
+        <w:numPr>
+          <w:ilvl w:val="0"/>
+          <w:numId w:val="2"/>
+        </w:numPr>
+      </w:pPr>
+      <w:r>
+        <w:t xml:space="preserve">Character Animated </w:t>
+      </w:r>
+    </w:p>
+    <w:p>
+      <w:pPr>
+        <w:pStyle w:val="ListParagraph"/>
+        <w:numPr>
+          <w:ilvl w:val="0"/>
+          <w:numId w:val="2"/>
+        </w:numPr>
+      </w:pPr>
+      <w:r>
+        <w:t>Character Textured</w:t>
       </w:r>
     </w:p>
     <w:p>
@@ -4270,13 +4665,13 @@
       <w:pPr>
         <w:pStyle w:val="Heading2"/>
       </w:pPr>
-      <w:bookmarkStart w:id="16" w:name="_Toc48549465"/>
-      <w:bookmarkStart w:id="17" w:name="_Beta"/>
-      <w:bookmarkEnd w:id="17"/>
+      <w:bookmarkStart w:id="16" w:name="_Beta"/>
+      <w:bookmarkStart w:id="17" w:name="_Toc51008837"/>
+      <w:bookmarkEnd w:id="16"/>
       <w:r>
         <w:t>Beta</w:t>
       </w:r>
-      <w:bookmarkEnd w:id="16"/>
+      <w:bookmarkEnd w:id="17"/>
     </w:p>
     <w:p>
       <w:pPr>
@@ -4311,7 +4706,7 @@
         </w:numPr>
       </w:pPr>
       <w:r>
-        <w:t xml:space="preserve">Character Animated </w:t>
+        <w:t>Light Baking</w:t>
       </w:r>
     </w:p>
     <w:p>
@@ -4323,7 +4718,7 @@
         </w:numPr>
       </w:pPr>
       <w:r>
-        <w:t>Character Textured</w:t>
+        <w:t>Texturing Overall</w:t>
       </w:r>
     </w:p>
     <w:p>
@@ -4335,30 +4730,6 @@
         </w:numPr>
       </w:pPr>
       <w:r>
-        <w:t>Light Baking</w:t>
-      </w:r>
-    </w:p>
-    <w:p>
-      <w:pPr>
-        <w:pStyle w:val="ListParagraph"/>
-        <w:numPr>
-          <w:ilvl w:val="0"/>
-          <w:numId w:val="2"/>
-        </w:numPr>
-      </w:pPr>
-      <w:r>
-        <w:t>Texturing Overall</w:t>
-      </w:r>
-    </w:p>
-    <w:p>
-      <w:pPr>
-        <w:pStyle w:val="ListParagraph"/>
-        <w:numPr>
-          <w:ilvl w:val="0"/>
-          <w:numId w:val="2"/>
-        </w:numPr>
-      </w:pPr>
-      <w:r>
         <w:t xml:space="preserve">Bug fixing </w:t>
       </w:r>
     </w:p>
@@ -4366,13 +4737,13 @@
       <w:pPr>
         <w:pStyle w:val="Heading2"/>
       </w:pPr>
-      <w:bookmarkStart w:id="18" w:name="_Toc48549466"/>
-      <w:bookmarkStart w:id="19" w:name="_Gold"/>
-      <w:bookmarkEnd w:id="19"/>
+      <w:bookmarkStart w:id="18" w:name="_Gold"/>
+      <w:bookmarkStart w:id="19" w:name="_Toc51008838"/>
+      <w:bookmarkEnd w:id="18"/>
       <w:r>
         <w:t>Gold</w:t>
       </w:r>
-      <w:bookmarkEnd w:id="18"/>
+      <w:bookmarkEnd w:id="19"/>
       <w:r>
         <w:t xml:space="preserve"> </w:t>
       </w:r>
@@ -4434,14 +4805,14 @@
       <w:pPr>
         <w:pStyle w:val="Heading1"/>
       </w:pPr>
-      <w:bookmarkStart w:id="20" w:name="_Toc48549467"/>
-      <w:bookmarkStart w:id="21" w:name="_Lessons_Learnt_Log"/>
-      <w:bookmarkEnd w:id="21"/>
+      <w:bookmarkStart w:id="20" w:name="_Lessons_Learnt_Log"/>
+      <w:bookmarkStart w:id="21" w:name="_Toc51008839"/>
+      <w:bookmarkEnd w:id="20"/>
       <w:r>
         <w:lastRenderedPageBreak/>
         <w:t>Lessons Learnt Log</w:t>
       </w:r>
-      <w:bookmarkEnd w:id="20"/>
+      <w:bookmarkEnd w:id="21"/>
     </w:p>
     <w:tbl>
       <w:tblPr>
@@ -4543,29 +4914,7 @@
                 <w:sz w:val="24"/>
                 <w:szCs w:val="24"/>
               </w:rPr>
-              <w:t xml:space="preserve">Alexandra </w:t>
-            </w:r>
-            <w:proofErr w:type="spellStart"/>
-            <w:r>
-              <w:rPr>
-                <w:rFonts w:eastAsiaTheme="majorEastAsia" w:cstheme="minorHAnsi"/>
-                <w:spacing w:val="-10"/>
-                <w:kern w:val="28"/>
-                <w:sz w:val="24"/>
-                <w:szCs w:val="24"/>
-              </w:rPr>
-              <w:t>Mannel</w:t>
-            </w:r>
-            <w:proofErr w:type="spellEnd"/>
-            <w:r>
-              <w:rPr>
-                <w:rFonts w:eastAsiaTheme="majorEastAsia" w:cstheme="minorHAnsi"/>
-                <w:spacing w:val="-10"/>
-                <w:kern w:val="28"/>
-                <w:sz w:val="24"/>
-                <w:szCs w:val="24"/>
-              </w:rPr>
-              <w:t>:</w:t>
+              <w:t>Alexandra Mannel:</w:t>
             </w:r>
           </w:p>
           <w:p>
@@ -4698,29 +5047,7 @@
                 <w:sz w:val="24"/>
                 <w:szCs w:val="24"/>
               </w:rPr>
-              <w:t xml:space="preserve">Paco </w:t>
-            </w:r>
-            <w:proofErr w:type="spellStart"/>
-            <w:r>
-              <w:rPr>
-                <w:rFonts w:eastAsiaTheme="majorEastAsia" w:cstheme="minorHAnsi"/>
-                <w:spacing w:val="-10"/>
-                <w:kern w:val="28"/>
-                <w:sz w:val="24"/>
-                <w:szCs w:val="24"/>
-              </w:rPr>
-              <w:t>Casares</w:t>
-            </w:r>
-            <w:proofErr w:type="spellEnd"/>
-            <w:r>
-              <w:rPr>
-                <w:rFonts w:eastAsiaTheme="majorEastAsia" w:cstheme="minorHAnsi"/>
-                <w:spacing w:val="-10"/>
-                <w:kern w:val="28"/>
-                <w:sz w:val="24"/>
-                <w:szCs w:val="24"/>
-              </w:rPr>
-              <w:t>:</w:t>
+              <w:t>Paco Casares:</w:t>
             </w:r>
           </w:p>
           <w:p>
@@ -4860,15 +5187,7 @@
               </w:rPr>
             </w:pPr>
             <w:r>
-              <w:t xml:space="preserve">Love the hand idea as well </w:t>
-            </w:r>
-            <w:proofErr w:type="gramStart"/>
-            <w:r>
-              <w:t>it</w:t>
-            </w:r>
-            <w:proofErr w:type="gramEnd"/>
-            <w:r>
-              <w:t xml:space="preserve"> kind of reminds me of Katamari with the whole evolving size aspect, with the items impacting the player. </w:t>
+              <w:t xml:space="preserve">Love the hand idea as well it kind of reminds me of Katamari with the whole evolving size aspect, with the items impacting the player. </w:t>
             </w:r>
           </w:p>
           <w:p>
@@ -4937,15 +5256,7 @@
           </w:p>
           <w:p>
             <w:r>
-              <w:t xml:space="preserve">Keep concepts simple and work to </w:t>
-            </w:r>
-            <w:proofErr w:type="gramStart"/>
-            <w:r>
-              <w:t>teams</w:t>
-            </w:r>
-            <w:proofErr w:type="gramEnd"/>
-            <w:r>
-              <w:t xml:space="preserve"> strengths.</w:t>
+              <w:t>Keep concepts simple and work to teams strengths.</w:t>
             </w:r>
           </w:p>
         </w:tc>
@@ -5329,15 +5640,7 @@
           </w:tcPr>
           <w:p>
             <w:r>
-              <w:t xml:space="preserve">Take more care in using game engines and prepare </w:t>
-            </w:r>
-            <w:proofErr w:type="spellStart"/>
-            <w:r>
-              <w:t>before hand</w:t>
-            </w:r>
-            <w:proofErr w:type="spellEnd"/>
-            <w:r>
-              <w:t xml:space="preserve"> to start projects with less launch issues.</w:t>
+              <w:t>Take more care in using game engines and prepare before hand to start projects with less launch issues.</w:t>
             </w:r>
           </w:p>
         </w:tc>
@@ -6444,26 +6747,26 @@
       <w:pPr>
         <w:pStyle w:val="Heading1"/>
       </w:pPr>
-      <w:bookmarkStart w:id="22" w:name="_Toc48549468"/>
-      <w:bookmarkStart w:id="23" w:name="_Risk_Assessment_Process"/>
-      <w:bookmarkEnd w:id="23"/>
+      <w:bookmarkStart w:id="22" w:name="_Risk_Assessment_Process"/>
+      <w:bookmarkStart w:id="23" w:name="_Toc51008840"/>
+      <w:bookmarkEnd w:id="22"/>
       <w:r>
         <w:lastRenderedPageBreak/>
         <w:t>Risk Assessment Process</w:t>
       </w:r>
-      <w:bookmarkEnd w:id="22"/>
+      <w:bookmarkEnd w:id="23"/>
     </w:p>
     <w:p>
       <w:pPr>
         <w:pStyle w:val="Heading2"/>
       </w:pPr>
-      <w:bookmarkStart w:id="24" w:name="_Toc48549469"/>
-      <w:bookmarkStart w:id="25" w:name="_SWOT"/>
-      <w:bookmarkEnd w:id="25"/>
+      <w:bookmarkStart w:id="24" w:name="_SWOT"/>
+      <w:bookmarkStart w:id="25" w:name="_Toc51008841"/>
+      <w:bookmarkEnd w:id="24"/>
       <w:r>
         <w:t>SWOT</w:t>
       </w:r>
-      <w:bookmarkEnd w:id="24"/>
+      <w:bookmarkEnd w:id="25"/>
     </w:p>
     <w:p>
       <w:r>
@@ -6511,13 +6814,13 @@
       <w:pPr>
         <w:pStyle w:val="Heading2"/>
       </w:pPr>
-      <w:bookmarkStart w:id="26" w:name="_Toc48549470"/>
-      <w:bookmarkStart w:id="27" w:name="_Risk_Likelihood"/>
-      <w:bookmarkEnd w:id="27"/>
+      <w:bookmarkStart w:id="26" w:name="_Risk_Likelihood"/>
+      <w:bookmarkStart w:id="27" w:name="_Toc51008842"/>
+      <w:bookmarkEnd w:id="26"/>
       <w:r>
         <w:t>Risk Likelihood</w:t>
       </w:r>
-      <w:bookmarkEnd w:id="26"/>
+      <w:bookmarkEnd w:id="27"/>
     </w:p>
     <w:p>
       <w:r>
@@ -6848,18 +7151,22 @@
       <w:pPr>
         <w:pStyle w:val="Heading1"/>
       </w:pPr>
+      <w:bookmarkStart w:id="28" w:name="_Toc51008843"/>
       <w:r>
         <w:lastRenderedPageBreak/>
         <w:t>Change Log</w:t>
       </w:r>
+      <w:bookmarkEnd w:id="28"/>
     </w:p>
     <w:p>
       <w:pPr>
         <w:pStyle w:val="Heading2"/>
       </w:pPr>
+      <w:bookmarkStart w:id="29" w:name="_Toc51008844"/>
       <w:r>
         <w:t>Version 1.0</w:t>
       </w:r>
+      <w:bookmarkEnd w:id="29"/>
     </w:p>
     <w:p>
       <w:r>
@@ -7092,12 +7399,14 @@
           <w:rStyle w:val="Heading2Char"/>
         </w:rPr>
       </w:pPr>
+      <w:bookmarkStart w:id="30" w:name="_Toc51008845"/>
       <w:r>
         <w:rPr>
           <w:rStyle w:val="Heading2Char"/>
         </w:rPr>
         <w:t>Version 2.0</w:t>
       </w:r>
+      <w:bookmarkEnd w:id="30"/>
     </w:p>
     <w:p>
       <w:r>
@@ -7108,14 +7417,31 @@
       <w:pPr>
         <w:pStyle w:val="Heading2"/>
       </w:pPr>
+      <w:bookmarkStart w:id="31" w:name="_Toc51008846"/>
       <w:r>
         <w:rPr>
           <w:rStyle w:val="Heading2Char"/>
         </w:rPr>
-        <w:t>Version3.1</w:t>
+        <w:t>Version</w:t>
       </w:r>
       <w:r>
-        <w:t xml:space="preserve">- </w:t>
+        <w:rPr>
+          <w:rStyle w:val="Heading2Char"/>
+        </w:rPr>
+        <w:t xml:space="preserve"> </w:t>
+      </w:r>
+      <w:r>
+        <w:rPr>
+          <w:rStyle w:val="Heading2Char"/>
+        </w:rPr>
+        <w:t>3.</w:t>
+      </w:r>
+      <w:bookmarkEnd w:id="31"/>
+      <w:r>
+        <w:rPr>
+          <w:rStyle w:val="Heading2Char"/>
+        </w:rPr>
+        <w:t>1</w:t>
       </w:r>
     </w:p>
     <w:p>
@@ -7151,15 +7477,142 @@
     </w:p>
     <w:p>
       <w:pPr>
+        <w:pStyle w:val="Heading2"/>
+      </w:pPr>
+      <w:r>
+        <w:t>Version 3.2</w:t>
+      </w:r>
+    </w:p>
+    <w:p>
+      <w:pPr>
+        <w:rPr>
+          <w:i/>
+          <w:iCs/>
+        </w:rPr>
+      </w:pPr>
+      <w:r>
+        <w:rPr>
+          <w:i/>
+          <w:iCs/>
+        </w:rPr>
+        <w:t>Modified</w:t>
+      </w:r>
+      <w:r>
+        <w:rPr>
+          <w:i/>
+          <w:iCs/>
+        </w:rPr>
+        <w:t>:</w:t>
+      </w:r>
+    </w:p>
+    <w:p>
+      <w:pPr>
         <w:pStyle w:val="ListParagraph"/>
         <w:numPr>
           <w:ilvl w:val="0"/>
           <w:numId w:val="1"/>
         </w:numPr>
-      </w:pPr>
-      <w:bookmarkStart w:id="28" w:name="_GoBack"/>
-      <w:bookmarkEnd w:id="28"/>
+        <w:rPr>
+          <w:i/>
+          <w:iCs/>
+        </w:rPr>
+      </w:pPr>
+      <w:r>
+        <w:rPr>
+          <w:i/>
+          <w:iCs/>
+        </w:rPr>
+        <w:t xml:space="preserve">Timeline/ Schedule Alpha and Beta tasks </w:t>
+      </w:r>
+      <w:r>
+        <w:rPr>
+          <w:i/>
+          <w:iCs/>
+        </w:rPr>
+        <w:t>changed</w:t>
+      </w:r>
     </w:p>
+    <w:p>
+      <w:pPr>
+        <w:pStyle w:val="ListParagraph"/>
+        <w:numPr>
+          <w:ilvl w:val="1"/>
+          <w:numId w:val="1"/>
+        </w:numPr>
+        <w:rPr>
+          <w:i/>
+          <w:iCs/>
+        </w:rPr>
+      </w:pPr>
+      <w:r>
+        <w:rPr>
+          <w:i/>
+          <w:iCs/>
+        </w:rPr>
+        <w:t>BETA -&gt; ALPHA</w:t>
+      </w:r>
+    </w:p>
+    <w:p>
+      <w:pPr>
+        <w:pStyle w:val="ListParagraph"/>
+        <w:numPr>
+          <w:ilvl w:val="2"/>
+          <w:numId w:val="1"/>
+        </w:numPr>
+        <w:rPr>
+          <w:i/>
+          <w:iCs/>
+        </w:rPr>
+      </w:pPr>
+      <w:r>
+        <w:rPr>
+          <w:i/>
+          <w:iCs/>
+        </w:rPr>
+        <w:t>Character animation and texture started, and completed</w:t>
+      </w:r>
+    </w:p>
+    <w:p>
+      <w:pPr>
+        <w:pStyle w:val="ListParagraph"/>
+        <w:numPr>
+          <w:ilvl w:val="1"/>
+          <w:numId w:val="1"/>
+        </w:numPr>
+        <w:rPr>
+          <w:i/>
+          <w:iCs/>
+        </w:rPr>
+      </w:pPr>
+      <w:r>
+        <w:rPr>
+          <w:i/>
+          <w:iCs/>
+        </w:rPr>
+        <w:t>ALPHA -&gt; BETA</w:t>
+      </w:r>
+    </w:p>
+    <w:p>
+      <w:pPr>
+        <w:pStyle w:val="ListParagraph"/>
+        <w:numPr>
+          <w:ilvl w:val="2"/>
+          <w:numId w:val="1"/>
+        </w:numPr>
+        <w:rPr>
+          <w:i/>
+          <w:iCs/>
+        </w:rPr>
+      </w:pPr>
+      <w:r>
+        <w:rPr>
+          <w:i/>
+          <w:iCs/>
+        </w:rPr>
+        <w:t xml:space="preserve">Textures started </w:t>
+      </w:r>
+    </w:p>
+    <w:p/>
     <w:sectPr>
       <w:pgSz w:w="11906" w:h="16838"/>
       <w:pgMar w:top="1440" w:right="1440" w:bottom="1440" w:left="1440" w:header="708" w:footer="708" w:gutter="0"/>
@@ -7173,7 +7626,7 @@
 </file>
 
 <file path=word/endnotes.xml><?xml version="1.0" encoding="utf-8"?>
-<w:endnotes xmlns:wpc="http://schemas.microsoft.com/office/word/2010/wordprocessingCanvas" xmlns:cx="http://schemas.microsoft.com/office/drawing/2014/chartex" xmlns:cx1="http://schemas.microsoft.com/office/drawing/2015/9/8/chartex" xmlns:cx2="http://schemas.microsoft.com/office/drawing/2015/10/21/chartex" xmlns:cx3="http://schemas.microsoft.com/office/drawing/2016/5/9/chartex" xmlns:cx4="http://schemas.microsoft.com/office/drawing/2016/5/10/chartex" xmlns:cx5="http://schemas.microsoft.com/office/drawing/2016/5/11/chartex" xmlns:cx6="http://schemas.microsoft.com/office/drawing/2016/5/12/chartex" xmlns:cx7="http://schemas.microsoft.com/office/drawing/2016/5/13/chartex" xmlns:cx8="http://schemas.microsoft.com/office/drawing/2016/5/14/chartex" xmlns:mc="http://schemas.openxmlformats.org/markup-compatibility/2006" xmlns:aink="http://schemas.microsoft.com/office/drawing/2016/ink" xmlns:am3d="http://schemas.microsoft.com/office/drawing/2017/model3d" xmlns:o="urn:schemas-microsoft-com:office:office" xmlns:r="http://schemas.openxmlformats.org/officeDocument/2006/relationships" xmlns:m="http://schemas.openxmlformats.org/officeDocument/2006/math" xmlns:v="urn:schemas-microsoft-com:vml" xmlns:wp14="http://schemas.microsoft.com/office/word/2010/wordprocessingDrawing" xmlns:wp="http://schemas.openxmlformats.org/drawingml/2006/wordprocessingDrawing" xmlns:w10="urn:schemas-microsoft-com:office:word" xmlns:w="http://schemas.openxmlformats.org/wordprocessingml/2006/main" xmlns:w14="http://schemas.microsoft.com/office/word/2010/wordml" xmlns:w15="http://schemas.microsoft.com/office/word/2012/wordml" xmlns:w16cid="http://schemas.microsoft.com/office/word/2016/wordml/cid" xmlns:w16se="http://schemas.microsoft.com/office/word/2015/wordml/symex" xmlns:wpg="http://schemas.microsoft.com/office/word/2010/wordprocessingGroup" xmlns:wpi="http://schemas.microsoft.com/office/word/2010/wordprocessingInk" xmlns:wne="http://schemas.microsoft.com/office/word/2006/wordml" xmlns:wps="http://schemas.microsoft.com/office/word/2010/wordprocessingShape" mc:Ignorable="w14 w15 w16se w16cid wp14">
+<w:endnotes xmlns:wpc="http://schemas.microsoft.com/office/word/2010/wordprocessingCanvas" xmlns:cx="http://schemas.microsoft.com/office/drawing/2014/chartex" xmlns:cx1="http://schemas.microsoft.com/office/drawing/2015/9/8/chartex" xmlns:cx2="http://schemas.microsoft.com/office/drawing/2015/10/21/chartex" xmlns:cx3="http://schemas.microsoft.com/office/drawing/2016/5/9/chartex" xmlns:cx4="http://schemas.microsoft.com/office/drawing/2016/5/10/chartex" xmlns:cx5="http://schemas.microsoft.com/office/drawing/2016/5/11/chartex" xmlns:cx6="http://schemas.microsoft.com/office/drawing/2016/5/12/chartex" xmlns:cx7="http://schemas.microsoft.com/office/drawing/2016/5/13/chartex" xmlns:cx8="http://schemas.microsoft.com/office/drawing/2016/5/14/chartex" xmlns:mc="http://schemas.openxmlformats.org/markup-compatibility/2006" xmlns:aink="http://schemas.microsoft.com/office/drawing/2016/ink" xmlns:am3d="http://schemas.microsoft.com/office/drawing/2017/model3d" xmlns:o="urn:schemas-microsoft-com:office:office" xmlns:r="http://schemas.openxmlformats.org/officeDocument/2006/relationships" xmlns:m="http://schemas.openxmlformats.org/officeDocument/2006/math" xmlns:v="urn:schemas-microsoft-com:vml" xmlns:wp14="http://schemas.microsoft.com/office/word/2010/wordprocessingDrawing" xmlns:wp="http://schemas.openxmlformats.org/drawingml/2006/wordprocessingDrawing" xmlns:w10="urn:schemas-microsoft-com:office:word" xmlns:w="http://schemas.openxmlformats.org/wordprocessingml/2006/main" xmlns:w14="http://schemas.microsoft.com/office/word/2010/wordml" xmlns:w15="http://schemas.microsoft.com/office/word/2012/wordml" xmlns:w16cex="http://schemas.microsoft.com/office/word/2018/wordml/cex" xmlns:w16cid="http://schemas.microsoft.com/office/word/2016/wordml/cid" xmlns:w16="http://schemas.microsoft.com/office/word/2018/wordml" xmlns:w16se="http://schemas.microsoft.com/office/word/2015/wordml/symex" xmlns:wpg="http://schemas.microsoft.com/office/word/2010/wordprocessingGroup" xmlns:wpi="http://schemas.microsoft.com/office/word/2010/wordprocessingInk" xmlns:wne="http://schemas.microsoft.com/office/word/2006/wordml" xmlns:wps="http://schemas.microsoft.com/office/word/2010/wordprocessingShape" mc:Ignorable="w14 w15 w16se w16cid w16 w16cex wp14">
   <w:endnote w:type="separator" w:id="-1">
     <w:p>
       <w:pPr>
@@ -7198,7 +7651,7 @@
 </file>
 
 <file path=word/footnotes.xml><?xml version="1.0" encoding="utf-8"?>
-<w:footnotes xmlns:wpc="http://schemas.microsoft.com/office/word/2010/wordprocessingCanvas" xmlns:cx="http://schemas.microsoft.com/office/drawing/2014/chartex" xmlns:cx1="http://schemas.microsoft.com/office/drawing/2015/9/8/chartex" xmlns:cx2="http://schemas.microsoft.com/office/drawing/2015/10/21/chartex" xmlns:cx3="http://schemas.microsoft.com/office/drawing/2016/5/9/chartex" xmlns:cx4="http://schemas.microsoft.com/office/drawing/2016/5/10/chartex" xmlns:cx5="http://schemas.microsoft.com/office/drawing/2016/5/11/chartex" xmlns:cx6="http://schemas.microsoft.com/office/drawing/2016/5/12/chartex" xmlns:cx7="http://schemas.microsoft.com/office/drawing/2016/5/13/chartex" xmlns:cx8="http://schemas.microsoft.com/office/drawing/2016/5/14/chartex" xmlns:mc="http://schemas.openxmlformats.org/markup-compatibility/2006" xmlns:aink="http://schemas.microsoft.com/office/drawing/2016/ink" xmlns:am3d="http://schemas.microsoft.com/office/drawing/2017/model3d" xmlns:o="urn:schemas-microsoft-com:office:office" xmlns:r="http://schemas.openxmlformats.org/officeDocument/2006/relationships" xmlns:m="http://schemas.openxmlformats.org/officeDocument/2006/math" xmlns:v="urn:schemas-microsoft-com:vml" xmlns:wp14="http://schemas.microsoft.com/office/word/2010/wordprocessingDrawing" xmlns:wp="http://schemas.openxmlformats.org/drawingml/2006/wordprocessingDrawing" xmlns:w10="urn:schemas-microsoft-com:office:word" xmlns:w="http://schemas.openxmlformats.org/wordprocessingml/2006/main" xmlns:w14="http://schemas.microsoft.com/office/word/2010/wordml" xmlns:w15="http://schemas.microsoft.com/office/word/2012/wordml" xmlns:w16cid="http://schemas.microsoft.com/office/word/2016/wordml/cid" xmlns:w16se="http://schemas.microsoft.com/office/word/2015/wordml/symex" xmlns:wpg="http://schemas.microsoft.com/office/word/2010/wordprocessingGroup" xmlns:wpi="http://schemas.microsoft.com/office/word/2010/wordprocessingInk" xmlns:wne="http://schemas.microsoft.com/office/word/2006/wordml" xmlns:wps="http://schemas.microsoft.com/office/word/2010/wordprocessingShape" mc:Ignorable="w14 w15 w16se w16cid wp14">
+<w:footnotes xmlns:wpc="http://schemas.microsoft.com/office/word/2010/wordprocessingCanvas" xmlns:cx="http://schemas.microsoft.com/office/drawing/2014/chartex" xmlns:cx1="http://schemas.microsoft.com/office/drawing/2015/9/8/chartex" xmlns:cx2="http://schemas.microsoft.com/office/drawing/2015/10/21/chartex" xmlns:cx3="http://schemas.microsoft.com/office/drawing/2016/5/9/chartex" xmlns:cx4="http://schemas.microsoft.com/office/drawing/2016/5/10/chartex" xmlns:cx5="http://schemas.microsoft.com/office/drawing/2016/5/11/chartex" xmlns:cx6="http://schemas.microsoft.com/office/drawing/2016/5/12/chartex" xmlns:cx7="http://schemas.microsoft.com/office/drawing/2016/5/13/chartex" xmlns:cx8="http://schemas.microsoft.com/office/drawing/2016/5/14/chartex" xmlns:mc="http://schemas.openxmlformats.org/markup-compatibility/2006" xmlns:aink="http://schemas.microsoft.com/office/drawing/2016/ink" xmlns:am3d="http://schemas.microsoft.com/office/drawing/2017/model3d" xmlns:o="urn:schemas-microsoft-com:office:office" xmlns:r="http://schemas.openxmlformats.org/officeDocument/2006/relationships" xmlns:m="http://schemas.openxmlformats.org/officeDocument/2006/math" xmlns:v="urn:schemas-microsoft-com:vml" xmlns:wp14="http://schemas.microsoft.com/office/word/2010/wordprocessingDrawing" xmlns:wp="http://schemas.openxmlformats.org/drawingml/2006/wordprocessingDrawing" xmlns:w10="urn:schemas-microsoft-com:office:word" xmlns:w="http://schemas.openxmlformats.org/wordprocessingml/2006/main" xmlns:w14="http://schemas.microsoft.com/office/word/2010/wordml" xmlns:w15="http://schemas.microsoft.com/office/word/2012/wordml" xmlns:w16cex="http://schemas.microsoft.com/office/word/2018/wordml/cex" xmlns:w16cid="http://schemas.microsoft.com/office/word/2016/wordml/cid" xmlns:w16="http://schemas.microsoft.com/office/word/2018/wordml" xmlns:w16se="http://schemas.microsoft.com/office/word/2015/wordml/symex" xmlns:wpg="http://schemas.microsoft.com/office/word/2010/wordprocessingGroup" xmlns:wpi="http://schemas.microsoft.com/office/word/2010/wordprocessingInk" xmlns:wne="http://schemas.microsoft.com/office/word/2006/wordml" xmlns:wps="http://schemas.microsoft.com/office/word/2010/wordprocessingShape" mc:Ignorable="w14 w15 w16se w16cid w16 w16cex wp14">
   <w:footnote w:type="separator" w:id="-1">
     <w:p>
       <w:pPr>
@@ -7223,7 +7676,7 @@
 </file>
 
 <file path=word/numbering.xml><?xml version="1.0" encoding="utf-8"?>
-<w:numbering xmlns:wpc="http://schemas.microsoft.com/office/word/2010/wordprocessingCanvas" xmlns:cx="http://schemas.microsoft.com/office/drawing/2014/chartex" xmlns:cx1="http://schemas.microsoft.com/office/drawing/2015/9/8/chartex" xmlns:cx2="http://schemas.microsoft.com/office/drawing/2015/10/21/chartex" xmlns:cx3="http://schemas.microsoft.com/office/drawing/2016/5/9/chartex" xmlns:cx4="http://schemas.microsoft.com/office/drawing/2016/5/10/chartex" xmlns:cx5="http://schemas.microsoft.com/office/drawing/2016/5/11/chartex" xmlns:cx6="http://schemas.microsoft.com/office/drawing/2016/5/12/chartex" xmlns:cx7="http://schemas.microsoft.com/office/drawing/2016/5/13/chartex" xmlns:cx8="http://schemas.microsoft.com/office/drawing/2016/5/14/chartex" xmlns:mc="http://schemas.openxmlformats.org/markup-compatibility/2006" xmlns:aink="http://schemas.microsoft.com/office/drawing/2016/ink" xmlns:am3d="http://schemas.microsoft.com/office/drawing/2017/model3d" xmlns:o="urn:schemas-microsoft-com:office:office" xmlns:r="http://schemas.openxmlformats.org/officeDocument/2006/relationships" xmlns:m="http://schemas.openxmlformats.org/officeDocument/2006/math" xmlns:v="urn:schemas-microsoft-com:vml" xmlns:wp14="http://schemas.microsoft.com/office/word/2010/wordprocessingDrawing" xmlns:wp="http://schemas.openxmlformats.org/drawingml/2006/wordprocessingDrawing" xmlns:w10="urn:schemas-microsoft-com:office:word" xmlns:w="http://schemas.openxmlformats.org/wordprocessingml/2006/main" xmlns:w14="http://schemas.microsoft.com/office/word/2010/wordml" xmlns:w15="http://schemas.microsoft.com/office/word/2012/wordml" xmlns:w16cid="http://schemas.microsoft.com/office/word/2016/wordml/cid" xmlns:w16se="http://schemas.microsoft.com/office/word/2015/wordml/symex" xmlns:wpg="http://schemas.microsoft.com/office/word/2010/wordprocessingGroup" xmlns:wpi="http://schemas.microsoft.com/office/word/2010/wordprocessingInk" xmlns:wne="http://schemas.microsoft.com/office/word/2006/wordml" xmlns:wps="http://schemas.microsoft.com/office/word/2010/wordprocessingShape" mc:Ignorable="w14 w15 w16se w16cid wp14">
+<w:numbering xmlns:wpc="http://schemas.microsoft.com/office/word/2010/wordprocessingCanvas" xmlns:cx="http://schemas.microsoft.com/office/drawing/2014/chartex" xmlns:cx1="http://schemas.microsoft.com/office/drawing/2015/9/8/chartex" xmlns:cx2="http://schemas.microsoft.com/office/drawing/2015/10/21/chartex" xmlns:cx3="http://schemas.microsoft.com/office/drawing/2016/5/9/chartex" xmlns:cx4="http://schemas.microsoft.com/office/drawing/2016/5/10/chartex" xmlns:cx5="http://schemas.microsoft.com/office/drawing/2016/5/11/chartex" xmlns:cx6="http://schemas.microsoft.com/office/drawing/2016/5/12/chartex" xmlns:cx7="http://schemas.microsoft.com/office/drawing/2016/5/13/chartex" xmlns:cx8="http://schemas.microsoft.com/office/drawing/2016/5/14/chartex" xmlns:mc="http://schemas.openxmlformats.org/markup-compatibility/2006" xmlns:aink="http://schemas.microsoft.com/office/drawing/2016/ink" xmlns:am3d="http://schemas.microsoft.com/office/drawing/2017/model3d" xmlns:o="urn:schemas-microsoft-com:office:office" xmlns:r="http://schemas.openxmlformats.org/officeDocument/2006/relationships" xmlns:m="http://schemas.openxmlformats.org/officeDocument/2006/math" xmlns:v="urn:schemas-microsoft-com:vml" xmlns:wp14="http://schemas.microsoft.com/office/word/2010/wordprocessingDrawing" xmlns:wp="http://schemas.openxmlformats.org/drawingml/2006/wordprocessingDrawing" xmlns:w10="urn:schemas-microsoft-com:office:word" xmlns:w="http://schemas.openxmlformats.org/wordprocessingml/2006/main" xmlns:w14="http://schemas.microsoft.com/office/word/2010/wordml" xmlns:w15="http://schemas.microsoft.com/office/word/2012/wordml" xmlns:w16cex="http://schemas.microsoft.com/office/word/2018/wordml/cex" xmlns:w16cid="http://schemas.microsoft.com/office/word/2016/wordml/cid" xmlns:w16="http://schemas.microsoft.com/office/word/2018/wordml" xmlns:w16se="http://schemas.microsoft.com/office/word/2015/wordml/symex" xmlns:wpg="http://schemas.microsoft.com/office/word/2010/wordprocessingGroup" xmlns:wpi="http://schemas.microsoft.com/office/word/2010/wordprocessingInk" xmlns:wne="http://schemas.microsoft.com/office/word/2006/wordml" xmlns:wps="http://schemas.microsoft.com/office/word/2010/wordprocessingShape" mc:Ignorable="w14 w15 w16se w16cid w16 w16cex wp14">
   <w:abstractNum w:abstractNumId="0" w15:restartNumberingAfterBreak="0">
     <w:nsid w:val="17B05DB2"/>
     <w:multiLevelType w:val="hybridMultilevel"/>
@@ -7351,7 +7804,7 @@
         <w:rFonts w:ascii="Calibri" w:eastAsiaTheme="minorHAnsi" w:hAnsi="Calibri" w:cs="Calibri" w:hint="default"/>
       </w:rPr>
     </w:lvl>
-    <w:lvl w:ilvl="1" w:tplc="0C090003" w:tentative="1">
+    <w:lvl w:ilvl="1" w:tplc="0C090003">
       <w:start w:val="1"/>
       <w:numFmt w:val="bullet"/>
       <w:lvlText w:val="o"/>
@@ -7363,7 +7816,7 @@
         <w:rFonts w:ascii="Courier New" w:hAnsi="Courier New" w:cs="Courier New" w:hint="default"/>
       </w:rPr>
     </w:lvl>
-    <w:lvl w:ilvl="2" w:tplc="0C090005" w:tentative="1">
+    <w:lvl w:ilvl="2" w:tplc="0C090005">
       <w:start w:val="1"/>
       <w:numFmt w:val="bullet"/>
       <w:lvlText w:val=""/>
@@ -8453,7 +8906,7 @@
 </file>
 
 <file path=word/styles.xml><?xml version="1.0" encoding="utf-8"?>
-<w:styles xmlns:mc="http://schemas.openxmlformats.org/markup-compatibility/2006" xmlns:r="http://schemas.openxmlformats.org/officeDocument/2006/relationships" xmlns:w="http://schemas.openxmlformats.org/wordprocessingml/2006/main" xmlns:w14="http://schemas.microsoft.com/office/word/2010/wordml" xmlns:w15="http://schemas.microsoft.com/office/word/2012/wordml" xmlns:w16cid="http://schemas.microsoft.com/office/word/2016/wordml/cid" xmlns:w16se="http://schemas.microsoft.com/office/word/2015/wordml/symex" mc:Ignorable="w14 w15 w16se w16cid">
+<w:styles xmlns:mc="http://schemas.openxmlformats.org/markup-compatibility/2006" xmlns:r="http://schemas.openxmlformats.org/officeDocument/2006/relationships" xmlns:w="http://schemas.openxmlformats.org/wordprocessingml/2006/main" xmlns:w14="http://schemas.microsoft.com/office/word/2010/wordml" xmlns:w15="http://schemas.microsoft.com/office/word/2012/wordml" xmlns:w16cex="http://schemas.microsoft.com/office/word/2018/wordml/cex" xmlns:w16cid="http://schemas.microsoft.com/office/word/2016/wordml/cid" xmlns:w16="http://schemas.microsoft.com/office/word/2018/wordml" xmlns:w16se="http://schemas.microsoft.com/office/word/2015/wordml/symex" mc:Ignorable="w14 w15 w16se w16cid w16 w16cex">
   <w:docDefaults>
     <w:rPrDefault>
       <w:rPr>
@@ -8469,7 +8922,7 @@
       </w:pPr>
     </w:pPrDefault>
   </w:docDefaults>
-  <w:latentStyles w:defLockedState="0" w:defUIPriority="99" w:defSemiHidden="0" w:defUnhideWhenUsed="0" w:defQFormat="0" w:count="375">
+  <w:latentStyles w:defLockedState="0" w:defUIPriority="99" w:defSemiHidden="0" w:defUnhideWhenUsed="0" w:defQFormat="0" w:count="376">
     <w:lsdException w:name="Normal" w:uiPriority="0" w:qFormat="1"/>
     <w:lsdException w:name="heading 1" w:uiPriority="9" w:qFormat="1"/>
     <w:lsdException w:name="heading 2" w:semiHidden="1" w:uiPriority="9" w:unhideWhenUsed="1" w:qFormat="1"/>
@@ -8845,6 +9298,7 @@
     <w:lsdException w:name="Smart Hyperlink" w:semiHidden="1" w:unhideWhenUsed="1"/>
     <w:lsdException w:name="Hashtag" w:semiHidden="1" w:unhideWhenUsed="1"/>
     <w:lsdException w:name="Unresolved Mention" w:semiHidden="1" w:unhideWhenUsed="1"/>
+    <w:lsdException w:name="Smart Link" w:semiHidden="1" w:unhideWhenUsed="1"/>
   </w:latentStyles>
   <w:style w:type="paragraph" w:default="1" w:styleId="Normal">
     <w:name w:val="Normal"/>
@@ -13307,7 +13761,7 @@
 <CoverPageProperties xmlns="http://schemas.microsoft.com/office/2006/coverPageProps">
   <PublishDate/>
   <Abstract>Last Edited by Mitchell Sayer
-10/08/20</Abstract>
+14/09/20</Abstract>
   <CompanyAddress/>
   <CompanyPhone/>
   <CompanyFax/>

</xml_diff>